<commit_message>
finally matching randomization fixed
i can rest peacefully now
</commit_message>
<xml_diff>
--- a/backend/processing/templates/exam-answerkey-tpl_clean.docx
+++ b/backend/processing/templates/exam-answerkey-tpl_clean.docx
@@ -73,15 +73,27 @@
         </w:rPr>
         <w:t xml:space="preserve">Department of </w:t>
       </w:r>
-      <w:r>
-        <w:rPr>
-          <w:b/>
-          <w:bCs/>
-          <w:color w:val="auto"/>
-          <w:sz w:val="28"/>
-          <w:szCs w:val="28"/>
-        </w:rPr>
-        <w:t>{{ department }}</w:t>
+      <w:proofErr w:type="gramStart"/>
+      <w:r>
+        <w:rPr>
+          <w:b/>
+          <w:bCs/>
+          <w:color w:val="auto"/>
+          <w:sz w:val="28"/>
+          <w:szCs w:val="28"/>
+        </w:rPr>
+        <w:t>{{ department</w:t>
+      </w:r>
+      <w:proofErr w:type="gramEnd"/>
+      <w:r>
+        <w:rPr>
+          <w:b/>
+          <w:bCs/>
+          <w:color w:val="auto"/>
+          <w:sz w:val="28"/>
+          <w:szCs w:val="28"/>
+        </w:rPr>
+        <w:t xml:space="preserve"> }}</w:t>
       </w:r>
     </w:p>
     <w:p>
@@ -97,6 +109,7 @@
           <w:szCs w:val="28"/>
         </w:rPr>
       </w:pPr>
+      <w:proofErr w:type="gramStart"/>
       <w:r>
         <w:rPr>
           <w:b/>
@@ -106,8 +119,9 @@
           <w:sz w:val="28"/>
           <w:szCs w:val="28"/>
         </w:rPr>
-        <w:t xml:space="preserve">{{ exam_type }} </w:t>
-      </w:r>
+        <w:t>{{ exam</w:t>
+      </w:r>
+      <w:proofErr w:type="gramEnd"/>
       <w:r>
         <w:rPr>
           <w:b/>
@@ -117,6 +131,41 @@
           <w:sz w:val="28"/>
           <w:szCs w:val="28"/>
         </w:rPr>
+        <w:t>_</w:t>
+      </w:r>
+      <w:proofErr w:type="gramStart"/>
+      <w:r>
+        <w:rPr>
+          <w:b/>
+          <w:bCs/>
+          <w:caps/>
+          <w:color w:val="auto"/>
+          <w:sz w:val="28"/>
+          <w:szCs w:val="28"/>
+        </w:rPr>
+        <w:t>type }</w:t>
+      </w:r>
+      <w:proofErr w:type="gramEnd"/>
+      <w:r>
+        <w:rPr>
+          <w:b/>
+          <w:bCs/>
+          <w:caps/>
+          <w:color w:val="auto"/>
+          <w:sz w:val="28"/>
+          <w:szCs w:val="28"/>
+        </w:rPr>
+        <w:t xml:space="preserve">} </w:t>
+      </w:r>
+      <w:r>
+        <w:rPr>
+          <w:b/>
+          <w:bCs/>
+          <w:caps/>
+          <w:color w:val="auto"/>
+          <w:sz w:val="28"/>
+          <w:szCs w:val="28"/>
+        </w:rPr>
         <w:t xml:space="preserve">WRITTEN </w:t>
       </w:r>
       <w:r>
@@ -129,16 +178,29 @@
         </w:rPr>
         <w:t>EXAMINATION (</w:t>
       </w:r>
-      <w:r>
-        <w:rPr>
-          <w:b/>
-          <w:bCs/>
-          <w:color w:val="auto"/>
-          <w:sz w:val="28"/>
-          <w:szCs w:val="28"/>
-        </w:rPr>
-        <w:t>{{ semester }}</w:t>
-      </w:r>
+      <w:proofErr w:type="gramStart"/>
+      <w:r>
+        <w:rPr>
+          <w:b/>
+          <w:bCs/>
+          <w:color w:val="auto"/>
+          <w:sz w:val="28"/>
+          <w:szCs w:val="28"/>
+        </w:rPr>
+        <w:t>{{ semester</w:t>
+      </w:r>
+      <w:proofErr w:type="gramEnd"/>
+      <w:r>
+        <w:rPr>
+          <w:b/>
+          <w:bCs/>
+          <w:color w:val="auto"/>
+          <w:sz w:val="28"/>
+          <w:szCs w:val="28"/>
+        </w:rPr>
+        <w:t xml:space="preserve"> }}</w:t>
+      </w:r>
+      <w:proofErr w:type="gramStart"/>
       <w:r>
         <w:rPr>
           <w:b/>
@@ -157,7 +219,18 @@
           <w:sz w:val="28"/>
           <w:szCs w:val="28"/>
         </w:rPr>
-        <w:t>{{ year }}</w:t>
+        <w:t>{{ year</w:t>
+      </w:r>
+      <w:proofErr w:type="gramEnd"/>
+      <w:r>
+        <w:rPr>
+          <w:b/>
+          <w:bCs/>
+          <w:color w:val="auto"/>
+          <w:sz w:val="28"/>
+          <w:szCs w:val="28"/>
+        </w:rPr>
+        <w:t xml:space="preserve"> }}</w:t>
       </w:r>
       <w:r>
         <w:rPr>
@@ -207,15 +280,71 @@
           <w:szCs w:val="28"/>
         </w:rPr>
       </w:pPr>
-      <w:r>
-        <w:rPr>
-          <w:b/>
-          <w:bCs/>
-          <w:color w:val="auto"/>
-          <w:sz w:val="28"/>
-          <w:szCs w:val="28"/>
-        </w:rPr>
-        <w:t>{{ program_type }}</w:t>
+      <w:proofErr w:type="gramStart"/>
+      <w:r>
+        <w:rPr>
+          <w:b/>
+          <w:bCs/>
+          <w:color w:val="auto"/>
+          <w:sz w:val="28"/>
+          <w:szCs w:val="28"/>
+        </w:rPr>
+        <w:t xml:space="preserve">{{ </w:t>
+      </w:r>
+      <w:proofErr w:type="spellStart"/>
+      <w:r>
+        <w:rPr>
+          <w:b/>
+          <w:bCs/>
+          <w:color w:val="auto"/>
+          <w:sz w:val="28"/>
+          <w:szCs w:val="28"/>
+        </w:rPr>
+        <w:t>program</w:t>
+      </w:r>
+      <w:proofErr w:type="gramEnd"/>
+      <w:r>
+        <w:rPr>
+          <w:b/>
+          <w:bCs/>
+          <w:color w:val="auto"/>
+          <w:sz w:val="28"/>
+          <w:szCs w:val="28"/>
+        </w:rPr>
+        <w:t>_</w:t>
+      </w:r>
+      <w:proofErr w:type="gramStart"/>
+      <w:r>
+        <w:rPr>
+          <w:b/>
+          <w:bCs/>
+          <w:color w:val="auto"/>
+          <w:sz w:val="28"/>
+          <w:szCs w:val="28"/>
+        </w:rPr>
+        <w:t>type</w:t>
+      </w:r>
+      <w:proofErr w:type="spellEnd"/>
+      <w:r>
+        <w:rPr>
+          <w:b/>
+          <w:bCs/>
+          <w:color w:val="auto"/>
+          <w:sz w:val="28"/>
+          <w:szCs w:val="28"/>
+        </w:rPr>
+        <w:t xml:space="preserve"> }</w:t>
+      </w:r>
+      <w:proofErr w:type="gramEnd"/>
+      <w:r>
+        <w:rPr>
+          <w:b/>
+          <w:bCs/>
+          <w:color w:val="auto"/>
+          <w:sz w:val="28"/>
+          <w:szCs w:val="28"/>
+        </w:rPr>
+        <w:t>}</w:t>
       </w:r>
       <w:r>
         <w:rPr>
@@ -322,6 +451,7 @@
               </w:rPr>
               <w:t xml:space="preserve"> in </w:t>
             </w:r>
+            <w:proofErr w:type="spellStart"/>
             <w:r>
               <w:rPr>
                 <w:rFonts w:ascii="Times New Roman" w:hAnsi="Times New Roman" w:cs="Times New Roman"/>
@@ -343,6 +473,7 @@
               </w:rPr>
               <w:t>s</w:t>
             </w:r>
+            <w:proofErr w:type="spellEnd"/>
             <w:r>
               <w:rPr>
                 <w:rFonts w:ascii="Times New Roman" w:hAnsi="Times New Roman" w:cs="Times New Roman"/>
@@ -364,6 +495,7 @@
                 <w:rFonts w:ascii="Times New Roman" w:hAnsi="Times New Roman" w:cs="Times New Roman"/>
               </w:rPr>
             </w:pPr>
+            <w:proofErr w:type="gramStart"/>
             <w:r>
               <w:rPr>
                 <w:rFonts w:ascii="Times New Roman" w:hAnsi="Times New Roman" w:cs="Times New Roman"/>
@@ -383,7 +515,15 @@
                 <w:rFonts w:ascii="Times New Roman" w:hAnsi="Times New Roman" w:cs="Times New Roman"/>
                 <w:szCs w:val="24"/>
               </w:rPr>
-              <w:t>.no }}</w:t>
+              <w:t>.no</w:t>
+            </w:r>
+            <w:proofErr w:type="gramEnd"/>
+            <w:r>
+              <w:rPr>
+                <w:rFonts w:ascii="Times New Roman" w:hAnsi="Times New Roman" w:cs="Times New Roman"/>
+                <w:szCs w:val="24"/>
+              </w:rPr>
+              <w:t xml:space="preserve"> }}</w:t>
             </w:r>
           </w:p>
         </w:tc>
@@ -397,6 +537,7 @@
                 <w:rFonts w:ascii="Times New Roman" w:hAnsi="Times New Roman" w:cs="Times New Roman"/>
               </w:rPr>
             </w:pPr>
+            <w:proofErr w:type="gramStart"/>
             <w:r>
               <w:rPr>
                 <w:rFonts w:ascii="Times New Roman" w:hAnsi="Times New Roman" w:cs="Times New Roman"/>
@@ -404,6 +545,7 @@
               </w:rPr>
               <w:t xml:space="preserve">{{ </w:t>
             </w:r>
+            <w:proofErr w:type="spellStart"/>
             <w:r>
               <w:rPr>
                 <w:rFonts w:ascii="Times New Roman" w:hAnsi="Times New Roman" w:cs="Times New Roman"/>
@@ -416,7 +558,16 @@
                 <w:rFonts w:ascii="Times New Roman" w:hAnsi="Times New Roman" w:cs="Times New Roman"/>
                 <w:szCs w:val="24"/>
               </w:rPr>
-              <w:t>.ans }}</w:t>
+              <w:t>.ans</w:t>
+            </w:r>
+            <w:proofErr w:type="spellEnd"/>
+            <w:proofErr w:type="gramEnd"/>
+            <w:r>
+              <w:rPr>
+                <w:rFonts w:ascii="Times New Roman" w:hAnsi="Times New Roman" w:cs="Times New Roman"/>
+                <w:szCs w:val="24"/>
+              </w:rPr>
+              <w:t xml:space="preserve"> }}</w:t>
             </w:r>
           </w:p>
         </w:tc>
@@ -437,7 +588,21 @@
               <w:rPr>
                 <w:rFonts w:ascii="Times New Roman" w:hAnsi="Times New Roman" w:cs="Times New Roman"/>
               </w:rPr>
-              <w:t>{%tr endfor %}</w:t>
+              <w:t xml:space="preserve">{%tr </w:t>
+            </w:r>
+            <w:proofErr w:type="spellStart"/>
+            <w:r>
+              <w:rPr>
+                <w:rFonts w:ascii="Times New Roman" w:hAnsi="Times New Roman" w:cs="Times New Roman"/>
+              </w:rPr>
+              <w:t>endfor</w:t>
+            </w:r>
+            <w:proofErr w:type="spellEnd"/>
+            <w:r>
+              <w:rPr>
+                <w:rFonts w:ascii="Times New Roman" w:hAnsi="Times New Roman" w:cs="Times New Roman"/>
+              </w:rPr>
+              <w:t xml:space="preserve"> %}</w:t>
             </w:r>
           </w:p>
         </w:tc>
@@ -499,7 +664,31 @@
                 <w:rFonts w:ascii="Times New Roman" w:hAnsi="Times New Roman" w:cs="Times New Roman"/>
                 <w:szCs w:val="24"/>
               </w:rPr>
-              <w:t>{%tr for tf in tf</w:t>
+              <w:t xml:space="preserve">{%tr for </w:t>
+            </w:r>
+            <w:proofErr w:type="spellStart"/>
+            <w:r>
+              <w:rPr>
+                <w:rFonts w:ascii="Times New Roman" w:hAnsi="Times New Roman" w:cs="Times New Roman"/>
+                <w:szCs w:val="24"/>
+              </w:rPr>
+              <w:t>tf</w:t>
+            </w:r>
+            <w:proofErr w:type="spellEnd"/>
+            <w:r>
+              <w:rPr>
+                <w:rFonts w:ascii="Times New Roman" w:hAnsi="Times New Roman" w:cs="Times New Roman"/>
+                <w:szCs w:val="24"/>
+              </w:rPr>
+              <w:t xml:space="preserve"> in </w:t>
+            </w:r>
+            <w:proofErr w:type="spellStart"/>
+            <w:r>
+              <w:rPr>
+                <w:rFonts w:ascii="Times New Roman" w:hAnsi="Times New Roman" w:cs="Times New Roman"/>
+                <w:szCs w:val="24"/>
+              </w:rPr>
+              <w:t>tf</w:t>
             </w:r>
             <w:r>
               <w:rPr>
@@ -515,6 +704,7 @@
               </w:rPr>
               <w:t>s</w:t>
             </w:r>
+            <w:proofErr w:type="spellEnd"/>
             <w:r>
               <w:rPr>
                 <w:rFonts w:ascii="Times New Roman" w:hAnsi="Times New Roman" w:cs="Times New Roman"/>
@@ -536,12 +726,21 @@
                 <w:rFonts w:ascii="Times New Roman" w:hAnsi="Times New Roman" w:cs="Times New Roman"/>
               </w:rPr>
             </w:pPr>
-            <w:r>
-              <w:rPr>
-                <w:rFonts w:ascii="Times New Roman" w:hAnsi="Times New Roman" w:cs="Times New Roman"/>
-                <w:szCs w:val="24"/>
-              </w:rPr>
-              <w:t>{{ tf.no }}</w:t>
+            <w:proofErr w:type="gramStart"/>
+            <w:r>
+              <w:rPr>
+                <w:rFonts w:ascii="Times New Roman" w:hAnsi="Times New Roman" w:cs="Times New Roman"/>
+                <w:szCs w:val="24"/>
+              </w:rPr>
+              <w:t>{{ tf.no</w:t>
+            </w:r>
+            <w:proofErr w:type="gramEnd"/>
+            <w:r>
+              <w:rPr>
+                <w:rFonts w:ascii="Times New Roman" w:hAnsi="Times New Roman" w:cs="Times New Roman"/>
+                <w:szCs w:val="24"/>
+              </w:rPr>
+              <w:t xml:space="preserve"> }}</w:t>
             </w:r>
           </w:p>
         </w:tc>
@@ -555,6 +754,7 @@
                 <w:rFonts w:ascii="Times New Roman" w:hAnsi="Times New Roman" w:cs="Times New Roman"/>
               </w:rPr>
             </w:pPr>
+            <w:proofErr w:type="gramStart"/>
             <w:r>
               <w:rPr>
                 <w:rFonts w:ascii="Times New Roman" w:hAnsi="Times New Roman" w:cs="Times New Roman"/>
@@ -562,6 +762,7 @@
               </w:rPr>
               <w:t xml:space="preserve">{{ </w:t>
             </w:r>
+            <w:proofErr w:type="spellStart"/>
             <w:r>
               <w:rPr>
                 <w:rFonts w:ascii="Times New Roman" w:hAnsi="Times New Roman" w:cs="Times New Roman"/>
@@ -574,7 +775,16 @@
                 <w:rFonts w:ascii="Times New Roman" w:hAnsi="Times New Roman" w:cs="Times New Roman"/>
                 <w:szCs w:val="24"/>
               </w:rPr>
-              <w:t>.ans }}</w:t>
+              <w:t>.ans</w:t>
+            </w:r>
+            <w:proofErr w:type="spellEnd"/>
+            <w:proofErr w:type="gramEnd"/>
+            <w:r>
+              <w:rPr>
+                <w:rFonts w:ascii="Times New Roman" w:hAnsi="Times New Roman" w:cs="Times New Roman"/>
+                <w:szCs w:val="24"/>
+              </w:rPr>
+              <w:t xml:space="preserve"> }}</w:t>
             </w:r>
           </w:p>
         </w:tc>
@@ -595,7 +805,21 @@
               <w:rPr>
                 <w:rFonts w:ascii="Times New Roman" w:hAnsi="Times New Roman" w:cs="Times New Roman"/>
               </w:rPr>
-              <w:t>{%tr endfor %}</w:t>
+              <w:t xml:space="preserve">{%tr </w:t>
+            </w:r>
+            <w:proofErr w:type="spellStart"/>
+            <w:r>
+              <w:rPr>
+                <w:rFonts w:ascii="Times New Roman" w:hAnsi="Times New Roman" w:cs="Times New Roman"/>
+              </w:rPr>
+              <w:t>endfor</w:t>
+            </w:r>
+            <w:proofErr w:type="spellEnd"/>
+            <w:r>
+              <w:rPr>
+                <w:rFonts w:ascii="Times New Roman" w:hAnsi="Times New Roman" w:cs="Times New Roman"/>
+              </w:rPr>
+              <w:t xml:space="preserve"> %}</w:t>
             </w:r>
           </w:p>
         </w:tc>
@@ -671,7 +895,15 @@
                 <w:rFonts w:ascii="Times New Roman" w:hAnsi="Times New Roman" w:cs="Times New Roman"/>
                 <w:szCs w:val="24"/>
               </w:rPr>
-              <w:t xml:space="preserve"> in match</w:t>
+              <w:t xml:space="preserve"> in </w:t>
+            </w:r>
+            <w:proofErr w:type="spellStart"/>
+            <w:r>
+              <w:rPr>
+                <w:rFonts w:ascii="Times New Roman" w:hAnsi="Times New Roman" w:cs="Times New Roman"/>
+                <w:szCs w:val="24"/>
+              </w:rPr>
+              <w:t>match</w:t>
             </w:r>
             <w:r>
               <w:rPr>
@@ -687,6 +919,7 @@
               </w:rPr>
               <w:t>s</w:t>
             </w:r>
+            <w:proofErr w:type="spellEnd"/>
             <w:r>
               <w:rPr>
                 <w:rFonts w:ascii="Times New Roman" w:hAnsi="Times New Roman" w:cs="Times New Roman"/>
@@ -708,6 +941,7 @@
                 <w:rFonts w:ascii="Times New Roman" w:hAnsi="Times New Roman" w:cs="Times New Roman"/>
               </w:rPr>
             </w:pPr>
+            <w:proofErr w:type="gramStart"/>
             <w:r>
               <w:rPr>
                 <w:rFonts w:ascii="Times New Roman" w:hAnsi="Times New Roman" w:cs="Times New Roman"/>
@@ -727,7 +961,15 @@
                 <w:rFonts w:ascii="Times New Roman" w:hAnsi="Times New Roman" w:cs="Times New Roman"/>
                 <w:szCs w:val="24"/>
               </w:rPr>
-              <w:t>.no }}</w:t>
+              <w:t>.no</w:t>
+            </w:r>
+            <w:proofErr w:type="gramEnd"/>
+            <w:r>
+              <w:rPr>
+                <w:rFonts w:ascii="Times New Roman" w:hAnsi="Times New Roman" w:cs="Times New Roman"/>
+                <w:szCs w:val="24"/>
+              </w:rPr>
+              <w:t xml:space="preserve"> }}</w:t>
             </w:r>
           </w:p>
         </w:tc>
@@ -741,6 +983,7 @@
                 <w:rFonts w:ascii="Times New Roman" w:hAnsi="Times New Roman" w:cs="Times New Roman"/>
               </w:rPr>
             </w:pPr>
+            <w:proofErr w:type="gramStart"/>
             <w:r>
               <w:rPr>
                 <w:rFonts w:ascii="Times New Roman" w:hAnsi="Times New Roman" w:cs="Times New Roman"/>
@@ -748,6 +991,7 @@
               </w:rPr>
               <w:t xml:space="preserve">{{ </w:t>
             </w:r>
+            <w:proofErr w:type="spellStart"/>
             <w:r>
               <w:rPr>
                 <w:rFonts w:ascii="Times New Roman" w:hAnsi="Times New Roman" w:cs="Times New Roman"/>
@@ -755,6 +999,8 @@
               </w:rPr>
               <w:t>mt.ans</w:t>
             </w:r>
+            <w:proofErr w:type="spellEnd"/>
+            <w:proofErr w:type="gramEnd"/>
             <w:r>
               <w:rPr>
                 <w:rFonts w:ascii="Times New Roman" w:hAnsi="Times New Roman" w:cs="Times New Roman"/>
@@ -781,7 +1027,455 @@
               <w:rPr>
                 <w:rFonts w:ascii="Times New Roman" w:hAnsi="Times New Roman" w:cs="Times New Roman"/>
               </w:rPr>
-              <w:t>{%tr endfor %}</w:t>
+              <w:t xml:space="preserve">{%tr </w:t>
+            </w:r>
+            <w:proofErr w:type="spellStart"/>
+            <w:r>
+              <w:rPr>
+                <w:rFonts w:ascii="Times New Roman" w:hAnsi="Times New Roman" w:cs="Times New Roman"/>
+              </w:rPr>
+              <w:t>endfor</w:t>
+            </w:r>
+            <w:proofErr w:type="spellEnd"/>
+            <w:r>
+              <w:rPr>
+                <w:rFonts w:ascii="Times New Roman" w:hAnsi="Times New Roman" w:cs="Times New Roman"/>
+              </w:rPr>
+              <w:t xml:space="preserve"> %}</w:t>
+            </w:r>
+          </w:p>
+        </w:tc>
+      </w:tr>
+    </w:tbl>
+    <w:p>
+      <w:pPr>
+        <w:rPr>
+          <w:lang w:val="en-US"/>
+        </w:rPr>
+      </w:pPr>
+    </w:p>
+    <w:p>
+      <w:pPr>
+        <w:rPr>
+          <w:rFonts w:ascii="Times New Roman" w:hAnsi="Times New Roman" w:cs="Times New Roman"/>
+          <w:b/>
+          <w:bCs/>
+          <w:lang w:val="en-US"/>
+        </w:rPr>
+      </w:pPr>
+      <w:r>
+        <w:rPr>
+          <w:rFonts w:ascii="Times New Roman" w:hAnsi="Times New Roman" w:cs="Times New Roman"/>
+          <w:b/>
+          <w:bCs/>
+          <w:lang w:val="en-US"/>
+        </w:rPr>
+        <w:t>Short</w:t>
+      </w:r>
+      <w:r>
+        <w:rPr>
+          <w:rFonts w:ascii="Times New Roman" w:hAnsi="Times New Roman" w:cs="Times New Roman"/>
+          <w:b/>
+          <w:bCs/>
+          <w:lang w:val="en-US"/>
+        </w:rPr>
+        <w:t xml:space="preserve"> Answer Key</w:t>
+      </w:r>
+    </w:p>
+    <w:tbl>
+      <w:tblPr>
+        <w:tblStyle w:val="TableGrid"/>
+        <w:tblW w:w="4361" w:type="dxa"/>
+        <w:tblLayout w:type="fixed"/>
+        <w:tblLook w:val="04A0" w:firstRow="1" w:lastRow="0" w:firstColumn="1" w:lastColumn="0" w:noHBand="0" w:noVBand="1"/>
+      </w:tblPr>
+      <w:tblGrid>
+        <w:gridCol w:w="1242"/>
+        <w:gridCol w:w="3119"/>
+      </w:tblGrid>
+      <w:tr>
+        <w:tc>
+          <w:tcPr>
+            <w:tcW w:w="4361" w:type="dxa"/>
+            <w:gridSpan w:val="2"/>
+          </w:tcPr>
+          <w:p>
+            <w:pPr>
+              <w:rPr>
+                <w:rFonts w:ascii="Times New Roman" w:hAnsi="Times New Roman" w:cs="Times New Roman"/>
+              </w:rPr>
+            </w:pPr>
+            <w:r>
+              <w:rPr>
+                <w:rFonts w:ascii="Times New Roman" w:hAnsi="Times New Roman" w:cs="Times New Roman"/>
+                <w:szCs w:val="24"/>
+              </w:rPr>
+              <w:t xml:space="preserve">{%tr for </w:t>
+            </w:r>
+            <w:proofErr w:type="spellStart"/>
+            <w:r>
+              <w:rPr>
+                <w:rFonts w:ascii="Times New Roman" w:hAnsi="Times New Roman" w:cs="Times New Roman"/>
+                <w:szCs w:val="24"/>
+              </w:rPr>
+              <w:t>sq</w:t>
+            </w:r>
+            <w:proofErr w:type="spellEnd"/>
+            <w:r>
+              <w:rPr>
+                <w:rFonts w:ascii="Times New Roman" w:hAnsi="Times New Roman" w:cs="Times New Roman"/>
+                <w:szCs w:val="24"/>
+              </w:rPr>
+              <w:t xml:space="preserve"> in </w:t>
+            </w:r>
+            <w:proofErr w:type="spellStart"/>
+            <w:r>
+              <w:rPr>
+                <w:rFonts w:ascii="Times New Roman" w:hAnsi="Times New Roman" w:cs="Times New Roman"/>
+                <w:szCs w:val="24"/>
+              </w:rPr>
+              <w:t>sqanswers</w:t>
+            </w:r>
+            <w:proofErr w:type="spellEnd"/>
+            <w:r>
+              <w:rPr>
+                <w:rFonts w:ascii="Times New Roman" w:hAnsi="Times New Roman" w:cs="Times New Roman"/>
+                <w:szCs w:val="24"/>
+              </w:rPr>
+              <w:t xml:space="preserve"> %} </w:t>
+            </w:r>
+          </w:p>
+        </w:tc>
+      </w:tr>
+      <w:tr>
+        <w:tc>
+          <w:tcPr>
+            <w:tcW w:w="1242" w:type="dxa"/>
+          </w:tcPr>
+          <w:p>
+            <w:pPr>
+              <w:rPr>
+                <w:rFonts w:ascii="Times New Roman" w:hAnsi="Times New Roman" w:cs="Times New Roman"/>
+              </w:rPr>
+            </w:pPr>
+            <w:proofErr w:type="gramStart"/>
+            <w:r>
+              <w:rPr>
+                <w:rFonts w:ascii="Times New Roman" w:hAnsi="Times New Roman" w:cs="Times New Roman"/>
+                <w:szCs w:val="24"/>
+              </w:rPr>
+              <w:t xml:space="preserve">{{ </w:t>
+            </w:r>
+            <w:r>
+              <w:rPr>
+                <w:rFonts w:ascii="Times New Roman" w:hAnsi="Times New Roman" w:cs="Times New Roman"/>
+                <w:szCs w:val="24"/>
+              </w:rPr>
+              <w:t>sq</w:t>
+            </w:r>
+            <w:r>
+              <w:rPr>
+                <w:rFonts w:ascii="Times New Roman" w:hAnsi="Times New Roman" w:cs="Times New Roman"/>
+                <w:szCs w:val="24"/>
+              </w:rPr>
+              <w:t>.no</w:t>
+            </w:r>
+            <w:proofErr w:type="gramEnd"/>
+            <w:r>
+              <w:rPr>
+                <w:rFonts w:ascii="Times New Roman" w:hAnsi="Times New Roman" w:cs="Times New Roman"/>
+                <w:szCs w:val="24"/>
+              </w:rPr>
+              <w:t xml:space="preserve"> }}</w:t>
+            </w:r>
+          </w:p>
+        </w:tc>
+        <w:tc>
+          <w:tcPr>
+            <w:tcW w:w="3119" w:type="dxa"/>
+          </w:tcPr>
+          <w:p>
+            <w:pPr>
+              <w:rPr>
+                <w:rFonts w:ascii="Times New Roman" w:hAnsi="Times New Roman" w:cs="Times New Roman"/>
+              </w:rPr>
+            </w:pPr>
+            <w:proofErr w:type="gramStart"/>
+            <w:r>
+              <w:rPr>
+                <w:rFonts w:ascii="Times New Roman" w:hAnsi="Times New Roman" w:cs="Times New Roman"/>
+                <w:szCs w:val="24"/>
+              </w:rPr>
+              <w:t xml:space="preserve">{{ </w:t>
+            </w:r>
+            <w:proofErr w:type="spellStart"/>
+            <w:r>
+              <w:rPr>
+                <w:rFonts w:ascii="Times New Roman" w:hAnsi="Times New Roman" w:cs="Times New Roman"/>
+                <w:szCs w:val="24"/>
+              </w:rPr>
+              <w:t>sq.ans</w:t>
+            </w:r>
+            <w:proofErr w:type="spellEnd"/>
+            <w:proofErr w:type="gramEnd"/>
+            <w:r>
+              <w:rPr>
+                <w:rFonts w:ascii="Times New Roman" w:hAnsi="Times New Roman" w:cs="Times New Roman"/>
+                <w:szCs w:val="24"/>
+              </w:rPr>
+              <w:t xml:space="preserve"> }}</w:t>
+            </w:r>
+          </w:p>
+        </w:tc>
+      </w:tr>
+      <w:tr>
+        <w:tc>
+          <w:tcPr>
+            <w:tcW w:w="4361" w:type="dxa"/>
+            <w:gridSpan w:val="2"/>
+          </w:tcPr>
+          <w:p>
+            <w:pPr>
+              <w:rPr>
+                <w:rFonts w:ascii="Times New Roman" w:hAnsi="Times New Roman" w:cs="Times New Roman"/>
+              </w:rPr>
+            </w:pPr>
+            <w:r>
+              <w:rPr>
+                <w:rFonts w:ascii="Times New Roman" w:hAnsi="Times New Roman" w:cs="Times New Roman"/>
+              </w:rPr>
+              <w:t xml:space="preserve">{%tr </w:t>
+            </w:r>
+            <w:proofErr w:type="spellStart"/>
+            <w:r>
+              <w:rPr>
+                <w:rFonts w:ascii="Times New Roman" w:hAnsi="Times New Roman" w:cs="Times New Roman"/>
+              </w:rPr>
+              <w:t>endfor</w:t>
+            </w:r>
+            <w:proofErr w:type="spellEnd"/>
+            <w:r>
+              <w:rPr>
+                <w:rFonts w:ascii="Times New Roman" w:hAnsi="Times New Roman" w:cs="Times New Roman"/>
+              </w:rPr>
+              <w:t xml:space="preserve"> %}</w:t>
+            </w:r>
+          </w:p>
+        </w:tc>
+      </w:tr>
+    </w:tbl>
+    <w:p>
+      <w:pPr>
+        <w:rPr>
+          <w:lang w:val="en-US"/>
+        </w:rPr>
+      </w:pPr>
+    </w:p>
+    <w:p>
+      <w:pPr>
+        <w:rPr>
+          <w:rFonts w:ascii="Times New Roman" w:hAnsi="Times New Roman" w:cs="Times New Roman"/>
+          <w:b/>
+          <w:bCs/>
+          <w:lang w:val="en-US"/>
+        </w:rPr>
+      </w:pPr>
+      <w:r>
+        <w:rPr>
+          <w:rFonts w:ascii="Times New Roman" w:hAnsi="Times New Roman" w:cs="Times New Roman"/>
+          <w:b/>
+          <w:bCs/>
+          <w:lang w:val="en-US"/>
+        </w:rPr>
+        <w:t>Long</w:t>
+      </w:r>
+      <w:r>
+        <w:rPr>
+          <w:rFonts w:ascii="Times New Roman" w:hAnsi="Times New Roman" w:cs="Times New Roman"/>
+          <w:b/>
+          <w:bCs/>
+          <w:lang w:val="en-US"/>
+        </w:rPr>
+        <w:t xml:space="preserve"> Answer Key</w:t>
+      </w:r>
+    </w:p>
+    <w:tbl>
+      <w:tblPr>
+        <w:tblStyle w:val="TableGrid"/>
+        <w:tblW w:w="4361" w:type="dxa"/>
+        <w:tblLayout w:type="fixed"/>
+        <w:tblLook w:val="04A0" w:firstRow="1" w:lastRow="0" w:firstColumn="1" w:lastColumn="0" w:noHBand="0" w:noVBand="1"/>
+      </w:tblPr>
+      <w:tblGrid>
+        <w:gridCol w:w="1242"/>
+        <w:gridCol w:w="3119"/>
+      </w:tblGrid>
+      <w:tr>
+        <w:tc>
+          <w:tcPr>
+            <w:tcW w:w="4361" w:type="dxa"/>
+            <w:gridSpan w:val="2"/>
+          </w:tcPr>
+          <w:p>
+            <w:pPr>
+              <w:rPr>
+                <w:rFonts w:ascii="Times New Roman" w:hAnsi="Times New Roman" w:cs="Times New Roman"/>
+              </w:rPr>
+            </w:pPr>
+            <w:r>
+              <w:rPr>
+                <w:rFonts w:ascii="Times New Roman" w:hAnsi="Times New Roman" w:cs="Times New Roman"/>
+                <w:szCs w:val="24"/>
+              </w:rPr>
+              <w:t xml:space="preserve">{%tr for </w:t>
+            </w:r>
+            <w:proofErr w:type="spellStart"/>
+            <w:r>
+              <w:rPr>
+                <w:rFonts w:ascii="Times New Roman" w:hAnsi="Times New Roman" w:cs="Times New Roman"/>
+                <w:szCs w:val="24"/>
+              </w:rPr>
+              <w:t>lq</w:t>
+            </w:r>
+            <w:proofErr w:type="spellEnd"/>
+            <w:r>
+              <w:rPr>
+                <w:rFonts w:ascii="Times New Roman" w:hAnsi="Times New Roman" w:cs="Times New Roman"/>
+                <w:szCs w:val="24"/>
+              </w:rPr>
+              <w:t xml:space="preserve"> in </w:t>
+            </w:r>
+            <w:proofErr w:type="spellStart"/>
+            <w:r>
+              <w:rPr>
+                <w:rFonts w:ascii="Times New Roman" w:hAnsi="Times New Roman" w:cs="Times New Roman"/>
+                <w:szCs w:val="24"/>
+              </w:rPr>
+              <w:t>lqanswers</w:t>
+            </w:r>
+            <w:proofErr w:type="spellEnd"/>
+            <w:r>
+              <w:rPr>
+                <w:rFonts w:ascii="Times New Roman" w:hAnsi="Times New Roman" w:cs="Times New Roman"/>
+                <w:szCs w:val="24"/>
+              </w:rPr>
+              <w:t xml:space="preserve"> %} </w:t>
+            </w:r>
+          </w:p>
+        </w:tc>
+      </w:tr>
+      <w:tr>
+        <w:tc>
+          <w:tcPr>
+            <w:tcW w:w="1242" w:type="dxa"/>
+          </w:tcPr>
+          <w:p>
+            <w:pPr>
+              <w:rPr>
+                <w:rFonts w:ascii="Times New Roman" w:hAnsi="Times New Roman" w:cs="Times New Roman"/>
+              </w:rPr>
+            </w:pPr>
+            <w:proofErr w:type="gramStart"/>
+            <w:r>
+              <w:rPr>
+                <w:rFonts w:ascii="Times New Roman" w:hAnsi="Times New Roman" w:cs="Times New Roman"/>
+                <w:szCs w:val="24"/>
+              </w:rPr>
+              <w:t xml:space="preserve">{{ </w:t>
+            </w:r>
+            <w:r>
+              <w:rPr>
+                <w:rFonts w:ascii="Times New Roman" w:hAnsi="Times New Roman" w:cs="Times New Roman"/>
+                <w:szCs w:val="24"/>
+              </w:rPr>
+              <w:t>lq</w:t>
+            </w:r>
+            <w:r>
+              <w:rPr>
+                <w:rFonts w:ascii="Times New Roman" w:hAnsi="Times New Roman" w:cs="Times New Roman"/>
+                <w:szCs w:val="24"/>
+              </w:rPr>
+              <w:t>.no</w:t>
+            </w:r>
+            <w:proofErr w:type="gramEnd"/>
+            <w:r>
+              <w:rPr>
+                <w:rFonts w:ascii="Times New Roman" w:hAnsi="Times New Roman" w:cs="Times New Roman"/>
+                <w:szCs w:val="24"/>
+              </w:rPr>
+              <w:t xml:space="preserve"> }}</w:t>
+            </w:r>
+          </w:p>
+        </w:tc>
+        <w:tc>
+          <w:tcPr>
+            <w:tcW w:w="3119" w:type="dxa"/>
+          </w:tcPr>
+          <w:p>
+            <w:pPr>
+              <w:rPr>
+                <w:rFonts w:ascii="Times New Roman" w:hAnsi="Times New Roman" w:cs="Times New Roman"/>
+              </w:rPr>
+            </w:pPr>
+            <w:proofErr w:type="gramStart"/>
+            <w:r>
+              <w:rPr>
+                <w:rFonts w:ascii="Times New Roman" w:hAnsi="Times New Roman" w:cs="Times New Roman"/>
+                <w:szCs w:val="24"/>
+              </w:rPr>
+              <w:t xml:space="preserve">{{ </w:t>
+            </w:r>
+            <w:proofErr w:type="spellStart"/>
+            <w:r>
+              <w:rPr>
+                <w:rFonts w:ascii="Times New Roman" w:hAnsi="Times New Roman" w:cs="Times New Roman"/>
+                <w:szCs w:val="24"/>
+              </w:rPr>
+              <w:t>lq.ans</w:t>
+            </w:r>
+            <w:proofErr w:type="spellEnd"/>
+            <w:proofErr w:type="gramEnd"/>
+            <w:r>
+              <w:rPr>
+                <w:rFonts w:ascii="Times New Roman" w:hAnsi="Times New Roman" w:cs="Times New Roman"/>
+                <w:szCs w:val="24"/>
+              </w:rPr>
+              <w:t xml:space="preserve"> }}</w:t>
+            </w:r>
+          </w:p>
+        </w:tc>
+      </w:tr>
+      <w:tr>
+        <w:tc>
+          <w:tcPr>
+            <w:tcW w:w="4361" w:type="dxa"/>
+            <w:gridSpan w:val="2"/>
+          </w:tcPr>
+          <w:p>
+            <w:pPr>
+              <w:rPr>
+                <w:rFonts w:ascii="Times New Roman" w:hAnsi="Times New Roman" w:cs="Times New Roman"/>
+              </w:rPr>
+            </w:pPr>
+            <w:r>
+              <w:rPr>
+                <w:rFonts w:ascii="Times New Roman" w:hAnsi="Times New Roman" w:cs="Times New Roman"/>
+              </w:rPr>
+              <w:t xml:space="preserve">{%tr </w:t>
+            </w:r>
+            <w:proofErr w:type="spellStart"/>
+            <w:r>
+              <w:rPr>
+                <w:rFonts w:ascii="Times New Roman" w:hAnsi="Times New Roman" w:cs="Times New Roman"/>
+              </w:rPr>
+              <w:t>endfor</w:t>
+            </w:r>
+            <w:proofErr w:type="spellEnd"/>
+            <w:r>
+              <w:rPr>
+                <w:rFonts w:ascii="Times New Roman" w:hAnsi="Times New Roman" w:cs="Times New Roman"/>
+              </w:rPr>
+              <w:t xml:space="preserve"> %}</w:t>
             </w:r>
           </w:p>
         </w:tc>
@@ -1358,6 +2052,7 @@
   <w:style w:type="character" w:default="1" w:styleId="DefaultParagraphFont">
     <w:name w:val="Default Paragraph Font"/>
     <w:uiPriority w:val="1"/>
+    <w:semiHidden/>
     <w:unhideWhenUsed/>
   </w:style>
   <w:style w:type="table" w:default="1" w:styleId="TableNormal">

</xml_diff>

<commit_message>
template upload page fixed. backend synchronized. word template updated.
</commit_message>
<xml_diff>
--- a/backend/processing/templates/exam-answerkey-tpl_clean.docx
+++ b/backend/processing/templates/exam-answerkey-tpl_clean.docx
@@ -380,31 +380,51 @@
           <w:lang w:val="en-US"/>
         </w:rPr>
       </w:pPr>
-    </w:p>
-    <w:p>
-      <w:pPr>
-        <w:rPr>
-          <w:lang w:val="en-US"/>
-        </w:rPr>
-      </w:pPr>
-    </w:p>
-    <w:p>
-      <w:pPr>
-        <w:rPr>
-          <w:rFonts w:ascii="Times New Roman" w:hAnsi="Times New Roman" w:cs="Times New Roman"/>
-          <w:b/>
-          <w:bCs/>
-          <w:lang w:val="en-US"/>
-        </w:rPr>
-      </w:pPr>
-      <w:r>
-        <w:rPr>
-          <w:rFonts w:ascii="Times New Roman" w:hAnsi="Times New Roman" w:cs="Times New Roman"/>
-          <w:b/>
-          <w:bCs/>
-          <w:lang w:val="en-US"/>
-        </w:rPr>
-        <w:t>Multiple Choice Answer Key</w:t>
+      <w:r>
+        <w:rPr>
+          <w:lang w:val="en-US"/>
+        </w:rPr>
+        <w:t xml:space="preserve">{% if </w:t>
+      </w:r>
+      <w:proofErr w:type="spellStart"/>
+      <w:r>
+        <w:rPr>
+          <w:lang w:val="en-US"/>
+        </w:rPr>
+        <w:t>mc_no</w:t>
+      </w:r>
+      <w:proofErr w:type="spellEnd"/>
+      <w:r>
+        <w:rPr>
+          <w:lang w:val="en-US"/>
+        </w:rPr>
+        <w:t xml:space="preserve"> &gt; 0 </w:t>
+      </w:r>
+      <w:proofErr w:type="gramStart"/>
+      <w:r>
+        <w:rPr>
+          <w:lang w:val="en-US"/>
+        </w:rPr>
+        <w:t>%}</w:t>
+      </w:r>
+      <w:r>
+        <w:rPr>
+          <w:rFonts w:ascii="Times New Roman" w:hAnsi="Times New Roman" w:cs="Times New Roman"/>
+          <w:b/>
+          <w:bCs/>
+          <w:lang w:val="en-US"/>
+        </w:rPr>
+        <w:t>Multiple</w:t>
+      </w:r>
+      <w:proofErr w:type="gramEnd"/>
+      <w:r>
+        <w:rPr>
+          <w:rFonts w:ascii="Times New Roman" w:hAnsi="Times New Roman" w:cs="Times New Roman"/>
+          <w:b/>
+          <w:bCs/>
+          <w:lang w:val="en-US"/>
+        </w:rPr>
+        <w:t xml:space="preserve"> Choice Answer Key</w:t>
       </w:r>
     </w:p>
     <w:tbl>
@@ -416,12 +436,12 @@
       </w:tblPr>
       <w:tblGrid>
         <w:gridCol w:w="1242"/>
-        <w:gridCol w:w="3119"/>
+        <w:gridCol w:w="8046"/>
       </w:tblGrid>
       <w:tr>
         <w:tc>
           <w:tcPr>
-            <w:tcW w:w="4361" w:type="dxa"/>
+            <w:tcW w:w="9288" w:type="dxa"/>
             <w:gridSpan w:val="2"/>
           </w:tcPr>
           <w:p>
@@ -529,7 +549,7 @@
         </w:tc>
         <w:tc>
           <w:tcPr>
-            <w:tcW w:w="3119" w:type="dxa"/>
+            <w:tcW w:w="8046" w:type="dxa"/>
           </w:tcPr>
           <w:p>
             <w:pPr>
@@ -575,7 +595,7 @@
       <w:tr>
         <w:tc>
           <w:tcPr>
-            <w:tcW w:w="4361" w:type="dxa"/>
+            <w:tcW w:w="9288" w:type="dxa"/>
             <w:gridSpan w:val="2"/>
           </w:tcPr>
           <w:p>
@@ -615,24 +635,70 @@
           <w:lang w:val="en-US"/>
         </w:rPr>
       </w:pPr>
+      <w:r>
+        <w:rPr>
+          <w:rFonts w:ascii="Times New Roman" w:hAnsi="Times New Roman" w:cs="Times New Roman"/>
+          <w:lang w:val="en-US"/>
+        </w:rPr>
+        <w:t>{% endif %}</w:t>
+      </w:r>
     </w:p>
     <w:p>
       <w:pPr>
         <w:rPr>
           <w:rFonts w:ascii="Times New Roman" w:hAnsi="Times New Roman" w:cs="Times New Roman"/>
-          <w:b/>
-          <w:bCs/>
           <w:lang w:val="en-US"/>
         </w:rPr>
       </w:pPr>
       <w:r>
         <w:rPr>
           <w:rFonts w:ascii="Times New Roman" w:hAnsi="Times New Roman" w:cs="Times New Roman"/>
-          <w:b/>
-          <w:bCs/>
-          <w:lang w:val="en-US"/>
-        </w:rPr>
-        <w:t>True and False Answer Key</w:t>
+          <w:lang w:val="en-US"/>
+        </w:rPr>
+        <w:t xml:space="preserve">{% if </w:t>
+      </w:r>
+      <w:proofErr w:type="spellStart"/>
+      <w:r>
+        <w:rPr>
+          <w:rFonts w:ascii="Times New Roman" w:hAnsi="Times New Roman" w:cs="Times New Roman"/>
+          <w:lang w:val="en-US"/>
+        </w:rPr>
+        <w:t>tf_no</w:t>
+      </w:r>
+      <w:proofErr w:type="spellEnd"/>
+      <w:r>
+        <w:rPr>
+          <w:rFonts w:ascii="Times New Roman" w:hAnsi="Times New Roman" w:cs="Times New Roman"/>
+          <w:lang w:val="en-US"/>
+        </w:rPr>
+        <w:t xml:space="preserve"> &gt; 0 </w:t>
+      </w:r>
+      <w:proofErr w:type="gramStart"/>
+      <w:r>
+        <w:rPr>
+          <w:rFonts w:ascii="Times New Roman" w:hAnsi="Times New Roman" w:cs="Times New Roman"/>
+          <w:lang w:val="en-US"/>
+        </w:rPr>
+        <w:t>%}</w:t>
+      </w:r>
+      <w:r>
+        <w:rPr>
+          <w:rFonts w:ascii="Times New Roman" w:hAnsi="Times New Roman" w:cs="Times New Roman"/>
+          <w:b/>
+          <w:bCs/>
+          <w:lang w:val="en-US"/>
+        </w:rPr>
+        <w:t>True</w:t>
+      </w:r>
+      <w:proofErr w:type="gramEnd"/>
+      <w:r>
+        <w:rPr>
+          <w:rFonts w:ascii="Times New Roman" w:hAnsi="Times New Roman" w:cs="Times New Roman"/>
+          <w:b/>
+          <w:bCs/>
+          <w:lang w:val="en-US"/>
+        </w:rPr>
+        <w:t xml:space="preserve"> and False Answer Key</w:t>
       </w:r>
     </w:p>
     <w:tbl>
@@ -644,12 +710,12 @@
       </w:tblPr>
       <w:tblGrid>
         <w:gridCol w:w="1242"/>
-        <w:gridCol w:w="3119"/>
+        <w:gridCol w:w="8046"/>
       </w:tblGrid>
       <w:tr>
         <w:tc>
           <w:tcPr>
-            <w:tcW w:w="4361" w:type="dxa"/>
+            <w:tcW w:w="9288" w:type="dxa"/>
             <w:gridSpan w:val="2"/>
           </w:tcPr>
           <w:p>
@@ -746,7 +812,7 @@
         </w:tc>
         <w:tc>
           <w:tcPr>
-            <w:tcW w:w="3119" w:type="dxa"/>
+            <w:tcW w:w="8046" w:type="dxa"/>
           </w:tcPr>
           <w:p>
             <w:pPr>
@@ -792,7 +858,7 @@
       <w:tr>
         <w:tc>
           <w:tcPr>
-            <w:tcW w:w="4361" w:type="dxa"/>
+            <w:tcW w:w="9288" w:type="dxa"/>
             <w:gridSpan w:val="2"/>
           </w:tcPr>
           <w:p>
@@ -824,8 +890,8 @@
           </w:p>
         </w:tc>
       </w:tr>
-      <w:bookmarkEnd w:id="0"/>
     </w:tbl>
+    <w:bookmarkEnd w:id="0"/>
     <w:p>
       <w:pPr>
         <w:rPr>
@@ -833,41 +899,87 @@
           <w:lang w:val="en-US"/>
         </w:rPr>
       </w:pPr>
+      <w:r>
+        <w:rPr>
+          <w:rFonts w:ascii="Times New Roman" w:hAnsi="Times New Roman" w:cs="Times New Roman"/>
+          <w:lang w:val="en-US"/>
+        </w:rPr>
+        <w:t>{% endif %}</w:t>
+      </w:r>
     </w:p>
     <w:p>
       <w:pPr>
         <w:rPr>
           <w:rFonts w:ascii="Times New Roman" w:hAnsi="Times New Roman" w:cs="Times New Roman"/>
-          <w:b/>
-          <w:bCs/>
           <w:lang w:val="en-US"/>
         </w:rPr>
       </w:pPr>
       <w:r>
         <w:rPr>
           <w:rFonts w:ascii="Times New Roman" w:hAnsi="Times New Roman" w:cs="Times New Roman"/>
-          <w:b/>
-          <w:bCs/>
-          <w:lang w:val="en-US"/>
-        </w:rPr>
-        <w:t>Matching Answer Key</w:t>
+          <w:lang w:val="en-US"/>
+        </w:rPr>
+        <w:t xml:space="preserve">{% if </w:t>
+      </w:r>
+      <w:proofErr w:type="spellStart"/>
+      <w:r>
+        <w:rPr>
+          <w:rFonts w:ascii="Times New Roman" w:hAnsi="Times New Roman" w:cs="Times New Roman"/>
+          <w:lang w:val="en-US"/>
+        </w:rPr>
+        <w:t>match_no</w:t>
+      </w:r>
+      <w:proofErr w:type="spellEnd"/>
+      <w:r>
+        <w:rPr>
+          <w:rFonts w:ascii="Times New Roman" w:hAnsi="Times New Roman" w:cs="Times New Roman"/>
+          <w:lang w:val="en-US"/>
+        </w:rPr>
+        <w:t xml:space="preserve"> &gt; 0 </w:t>
+      </w:r>
+      <w:proofErr w:type="gramStart"/>
+      <w:r>
+        <w:rPr>
+          <w:rFonts w:ascii="Times New Roman" w:hAnsi="Times New Roman" w:cs="Times New Roman"/>
+          <w:lang w:val="en-US"/>
+        </w:rPr>
+        <w:t>%}</w:t>
+      </w:r>
+      <w:r>
+        <w:rPr>
+          <w:rFonts w:ascii="Times New Roman" w:hAnsi="Times New Roman" w:cs="Times New Roman"/>
+          <w:b/>
+          <w:bCs/>
+          <w:lang w:val="en-US"/>
+        </w:rPr>
+        <w:t>Matching</w:t>
+      </w:r>
+      <w:proofErr w:type="gramEnd"/>
+      <w:r>
+        <w:rPr>
+          <w:rFonts w:ascii="Times New Roman" w:hAnsi="Times New Roman" w:cs="Times New Roman"/>
+          <w:b/>
+          <w:bCs/>
+          <w:lang w:val="en-US"/>
+        </w:rPr>
+        <w:t xml:space="preserve"> Answer Key</w:t>
       </w:r>
     </w:p>
     <w:tbl>
       <w:tblPr>
         <w:tblStyle w:val="TableGrid"/>
-        <w:tblW w:w="4361" w:type="dxa"/>
+        <w:tblW w:w="9288" w:type="dxa"/>
         <w:tblLayout w:type="fixed"/>
         <w:tblLook w:val="04A0" w:firstRow="1" w:lastRow="0" w:firstColumn="1" w:lastColumn="0" w:noHBand="0" w:noVBand="1"/>
       </w:tblPr>
       <w:tblGrid>
         <w:gridCol w:w="1242"/>
-        <w:gridCol w:w="3119"/>
+        <w:gridCol w:w="8046"/>
       </w:tblGrid>
       <w:tr>
         <w:tc>
           <w:tcPr>
-            <w:tcW w:w="4361" w:type="dxa"/>
+            <w:tcW w:w="9288" w:type="dxa"/>
             <w:gridSpan w:val="2"/>
           </w:tcPr>
           <w:p>
@@ -975,7 +1087,7 @@
         </w:tc>
         <w:tc>
           <w:tcPr>
-            <w:tcW w:w="3119" w:type="dxa"/>
+            <w:tcW w:w="8046" w:type="dxa"/>
           </w:tcPr>
           <w:p>
             <w:pPr>
@@ -1014,7 +1126,7 @@
       <w:tr>
         <w:tc>
           <w:tcPr>
-            <w:tcW w:w="4361" w:type="dxa"/>
+            <w:tcW w:w="9288" w:type="dxa"/>
             <w:gridSpan w:val="2"/>
           </w:tcPr>
           <w:p>
@@ -1053,25 +1165,61 @@
           <w:lang w:val="en-US"/>
         </w:rPr>
       </w:pPr>
+      <w:r>
+        <w:rPr>
+          <w:lang w:val="en-US"/>
+        </w:rPr>
+        <w:t>{% endif %}</w:t>
+      </w:r>
     </w:p>
     <w:p>
       <w:pPr>
         <w:rPr>
           <w:rFonts w:ascii="Times New Roman" w:hAnsi="Times New Roman" w:cs="Times New Roman"/>
-          <w:b/>
-          <w:bCs/>
           <w:lang w:val="en-US"/>
         </w:rPr>
       </w:pPr>
       <w:r>
         <w:rPr>
           <w:rFonts w:ascii="Times New Roman" w:hAnsi="Times New Roman" w:cs="Times New Roman"/>
+          <w:lang w:val="en-US"/>
+        </w:rPr>
+        <w:t xml:space="preserve">{% if </w:t>
+      </w:r>
+      <w:proofErr w:type="spellStart"/>
+      <w:r>
+        <w:rPr>
+          <w:rFonts w:ascii="Times New Roman" w:hAnsi="Times New Roman" w:cs="Times New Roman"/>
+          <w:lang w:val="en-US"/>
+        </w:rPr>
+        <w:t>sq_no</w:t>
+      </w:r>
+      <w:proofErr w:type="spellEnd"/>
+      <w:r>
+        <w:rPr>
+          <w:rFonts w:ascii="Times New Roman" w:hAnsi="Times New Roman" w:cs="Times New Roman"/>
+          <w:lang w:val="en-US"/>
+        </w:rPr>
+        <w:t xml:space="preserve"> &gt; 0 </w:t>
+      </w:r>
+      <w:proofErr w:type="gramStart"/>
+      <w:r>
+        <w:rPr>
+          <w:rFonts w:ascii="Times New Roman" w:hAnsi="Times New Roman" w:cs="Times New Roman"/>
+          <w:lang w:val="en-US"/>
+        </w:rPr>
+        <w:t>%}</w:t>
+      </w:r>
+      <w:r>
+        <w:rPr>
+          <w:rFonts w:ascii="Times New Roman" w:hAnsi="Times New Roman" w:cs="Times New Roman"/>
           <w:b/>
           <w:bCs/>
           <w:lang w:val="en-US"/>
         </w:rPr>
         <w:t>Short</w:t>
       </w:r>
+      <w:proofErr w:type="gramEnd"/>
       <w:r>
         <w:rPr>
           <w:rFonts w:ascii="Times New Roman" w:hAnsi="Times New Roman" w:cs="Times New Roman"/>
@@ -1085,18 +1233,18 @@
     <w:tbl>
       <w:tblPr>
         <w:tblStyle w:val="TableGrid"/>
-        <w:tblW w:w="4361" w:type="dxa"/>
+        <w:tblW w:w="9288" w:type="dxa"/>
         <w:tblLayout w:type="fixed"/>
         <w:tblLook w:val="04A0" w:firstRow="1" w:lastRow="0" w:firstColumn="1" w:lastColumn="0" w:noHBand="0" w:noVBand="1"/>
       </w:tblPr>
       <w:tblGrid>
         <w:gridCol w:w="1242"/>
-        <w:gridCol w:w="3119"/>
+        <w:gridCol w:w="8046"/>
       </w:tblGrid>
       <w:tr>
         <w:tc>
           <w:tcPr>
-            <w:tcW w:w="4361" w:type="dxa"/>
+            <w:tcW w:w="9288" w:type="dxa"/>
             <w:gridSpan w:val="2"/>
           </w:tcPr>
           <w:p>
@@ -1192,7 +1340,7 @@
         </w:tc>
         <w:tc>
           <w:tcPr>
-            <w:tcW w:w="3119" w:type="dxa"/>
+            <w:tcW w:w="8046" w:type="dxa"/>
           </w:tcPr>
           <w:p>
             <w:pPr>
@@ -1231,7 +1379,7 @@
       <w:tr>
         <w:tc>
           <w:tcPr>
-            <w:tcW w:w="4361" w:type="dxa"/>
+            <w:tcW w:w="9288" w:type="dxa"/>
             <w:gridSpan w:val="2"/>
           </w:tcPr>
           <w:p>
@@ -1270,25 +1418,61 @@
           <w:lang w:val="en-US"/>
         </w:rPr>
       </w:pPr>
+      <w:r>
+        <w:rPr>
+          <w:lang w:val="en-US"/>
+        </w:rPr>
+        <w:t>{% endif %}</w:t>
+      </w:r>
     </w:p>
     <w:p>
       <w:pPr>
         <w:rPr>
           <w:rFonts w:ascii="Times New Roman" w:hAnsi="Times New Roman" w:cs="Times New Roman"/>
-          <w:b/>
-          <w:bCs/>
           <w:lang w:val="en-US"/>
         </w:rPr>
       </w:pPr>
       <w:r>
         <w:rPr>
           <w:rFonts w:ascii="Times New Roman" w:hAnsi="Times New Roman" w:cs="Times New Roman"/>
+          <w:lang w:val="en-US"/>
+        </w:rPr>
+        <w:t xml:space="preserve">{% if </w:t>
+      </w:r>
+      <w:proofErr w:type="spellStart"/>
+      <w:r>
+        <w:rPr>
+          <w:rFonts w:ascii="Times New Roman" w:hAnsi="Times New Roman" w:cs="Times New Roman"/>
+          <w:lang w:val="en-US"/>
+        </w:rPr>
+        <w:t>lq_no</w:t>
+      </w:r>
+      <w:proofErr w:type="spellEnd"/>
+      <w:r>
+        <w:rPr>
+          <w:rFonts w:ascii="Times New Roman" w:hAnsi="Times New Roman" w:cs="Times New Roman"/>
+          <w:lang w:val="en-US"/>
+        </w:rPr>
+        <w:t xml:space="preserve"> &gt; 0 </w:t>
+      </w:r>
+      <w:proofErr w:type="gramStart"/>
+      <w:r>
+        <w:rPr>
+          <w:rFonts w:ascii="Times New Roman" w:hAnsi="Times New Roman" w:cs="Times New Roman"/>
+          <w:lang w:val="en-US"/>
+        </w:rPr>
+        <w:t>%}</w:t>
+      </w:r>
+      <w:r>
+        <w:rPr>
+          <w:rFonts w:ascii="Times New Roman" w:hAnsi="Times New Roman" w:cs="Times New Roman"/>
           <w:b/>
           <w:bCs/>
           <w:lang w:val="en-US"/>
         </w:rPr>
         <w:t>Long</w:t>
       </w:r>
+      <w:proofErr w:type="gramEnd"/>
       <w:r>
         <w:rPr>
           <w:rFonts w:ascii="Times New Roman" w:hAnsi="Times New Roman" w:cs="Times New Roman"/>
@@ -1302,18 +1486,18 @@
     <w:tbl>
       <w:tblPr>
         <w:tblStyle w:val="TableGrid"/>
-        <w:tblW w:w="4361" w:type="dxa"/>
+        <w:tblW w:w="9288" w:type="dxa"/>
         <w:tblLayout w:type="fixed"/>
         <w:tblLook w:val="04A0" w:firstRow="1" w:lastRow="0" w:firstColumn="1" w:lastColumn="0" w:noHBand="0" w:noVBand="1"/>
       </w:tblPr>
       <w:tblGrid>
         <w:gridCol w:w="1242"/>
-        <w:gridCol w:w="3119"/>
+        <w:gridCol w:w="8046"/>
       </w:tblGrid>
       <w:tr>
         <w:tc>
           <w:tcPr>
-            <w:tcW w:w="4361" w:type="dxa"/>
+            <w:tcW w:w="9288" w:type="dxa"/>
             <w:gridSpan w:val="2"/>
           </w:tcPr>
           <w:p>
@@ -1409,7 +1593,7 @@
         </w:tc>
         <w:tc>
           <w:tcPr>
-            <w:tcW w:w="3119" w:type="dxa"/>
+            <w:tcW w:w="8046" w:type="dxa"/>
           </w:tcPr>
           <w:p>
             <w:pPr>
@@ -1448,7 +1632,7 @@
       <w:tr>
         <w:tc>
           <w:tcPr>
-            <w:tcW w:w="4361" w:type="dxa"/>
+            <w:tcW w:w="9288" w:type="dxa"/>
             <w:gridSpan w:val="2"/>
           </w:tcPr>
           <w:p>
@@ -1487,6 +1671,12 @@
           <w:lang w:val="en-US"/>
         </w:rPr>
       </w:pPr>
+      <w:r>
+        <w:rPr>
+          <w:lang w:val="en-US"/>
+        </w:rPr>
+        <w:t>{% endif %}</w:t>
+      </w:r>
     </w:p>
     <w:sectPr>
       <w:headerReference w:type="even" r:id="rId6"/>

</xml_diff>